<commit_message>
Updated Space Shmup project description
</commit_message>
<xml_diff>
--- a/Space Shmup Project Description.docx
+++ b/Space Shmup Project Description.docx
@@ -600,8 +600,6 @@
         </w:rPr>
         <w:t xml:space="preserve"> Amier Cherry</w:t>
       </w:r>
-      <w:bookmarkStart w:id="0" w:name="_GoBack"/>
-      <w:bookmarkEnd w:id="0"/>
     </w:p>
     <w:p>
       <w:pPr>
@@ -634,13 +632,249 @@
           <w:szCs w:val="24"/>
         </w:rPr>
       </w:pPr>
+    </w:p>
+    <w:p>
+      <w:pPr>
+        <w:spacing w:line="480" w:lineRule="auto"/>
+        <w:rPr>
+          <w:rFonts w:ascii="Times New Roman" w:eastAsia="Times New Roman" w:hAnsi="Times New Roman" w:cs="Times New Roman"/>
+          <w:sz w:val="28"/>
+          <w:szCs w:val="28"/>
+          <w:u w:val="single"/>
+          <w:shd w:val="clear" w:color="auto" w:fill="FFFFF5"/>
+        </w:rPr>
+      </w:pPr>
+      <w:r>
+        <w:rPr>
+          <w:rFonts w:ascii="Times New Roman" w:eastAsia="Times New Roman" w:hAnsi="Times New Roman" w:cs="Times New Roman"/>
+          <w:sz w:val="28"/>
+          <w:szCs w:val="28"/>
+          <w:u w:val="single"/>
+          <w:shd w:val="clear" w:color="auto" w:fill="FFFFF5"/>
+        </w:rPr>
+        <w:lastRenderedPageBreak/>
+        <w:t>Least Important Feature Changes:</w:t>
+      </w:r>
+    </w:p>
+    <w:p>
+      <w:pPr>
+        <w:numPr>
+          <w:ilvl w:val="0"/>
+          <w:numId w:val="2"/>
+        </w:numPr>
+        <w:spacing w:line="480" w:lineRule="auto"/>
+        <w:rPr>
+          <w:rFonts w:ascii="Times New Roman" w:eastAsia="Times New Roman" w:hAnsi="Times New Roman" w:cs="Times New Roman"/>
+          <w:sz w:val="24"/>
+          <w:szCs w:val="24"/>
+        </w:rPr>
+      </w:pPr>
+      <w:r>
+        <w:rPr>
+          <w:rFonts w:ascii="Times New Roman" w:eastAsia="Times New Roman" w:hAnsi="Times New Roman" w:cs="Times New Roman"/>
+          <w:sz w:val="24"/>
+          <w:szCs w:val="24"/>
+        </w:rPr>
+        <w:t xml:space="preserve"> </w:t>
+      </w:r>
+      <w:r>
+        <w:rPr>
+          <w:rFonts w:ascii="Times New Roman" w:eastAsia="Times New Roman" w:hAnsi="Times New Roman" w:cs="Times New Roman"/>
+          <w:sz w:val="24"/>
+          <w:szCs w:val="24"/>
+        </w:rPr>
+        <w:t>Add a Restart button on the</w:t>
+      </w:r>
+      <w:r>
+        <w:rPr>
+          <w:rFonts w:ascii="Times New Roman" w:eastAsia="Times New Roman" w:hAnsi="Times New Roman" w:cs="Times New Roman"/>
+          <w:sz w:val="24"/>
+          <w:szCs w:val="24"/>
+        </w:rPr>
+        <w:t xml:space="preserve"> game over screen *</w:t>
+      </w:r>
+      <w:r>
+        <w:rPr>
+          <w:rFonts w:ascii="Times New Roman" w:eastAsia="Times New Roman" w:hAnsi="Times New Roman" w:cs="Times New Roman"/>
+          <w:sz w:val="24"/>
+          <w:szCs w:val="24"/>
+        </w:rPr>
+        <w:t xml:space="preserve"> Abdullah Safi</w:t>
+      </w:r>
+    </w:p>
+    <w:p>
+      <w:pPr>
+        <w:numPr>
+          <w:ilvl w:val="0"/>
+          <w:numId w:val="2"/>
+        </w:numPr>
+        <w:spacing w:line="480" w:lineRule="auto"/>
+        <w:rPr>
+          <w:rFonts w:ascii="Times New Roman" w:eastAsia="Times New Roman" w:hAnsi="Times New Roman" w:cs="Times New Roman"/>
+          <w:sz w:val="24"/>
+          <w:szCs w:val="24"/>
+        </w:rPr>
+      </w:pPr>
+      <w:r>
+        <w:rPr>
+          <w:rFonts w:ascii="Times New Roman" w:eastAsia="Times New Roman" w:hAnsi="Times New Roman" w:cs="Times New Roman"/>
+          <w:sz w:val="24"/>
+          <w:szCs w:val="24"/>
+        </w:rPr>
+        <w:t xml:space="preserve"> Add a quit button to the game over screen *</w:t>
+      </w:r>
+      <w:r>
+        <w:rPr>
+          <w:rFonts w:ascii="Times New Roman" w:eastAsia="Times New Roman" w:hAnsi="Times New Roman" w:cs="Times New Roman"/>
+          <w:sz w:val="24"/>
+          <w:szCs w:val="24"/>
+        </w:rPr>
+        <w:t xml:space="preserve"> Abdullah Safi</w:t>
+      </w:r>
+    </w:p>
+    <w:p>
+      <w:pPr>
+        <w:numPr>
+          <w:ilvl w:val="0"/>
+          <w:numId w:val="2"/>
+        </w:numPr>
+        <w:spacing w:line="480" w:lineRule="auto"/>
+        <w:rPr>
+          <w:rFonts w:ascii="Times New Roman" w:eastAsia="Times New Roman" w:hAnsi="Times New Roman" w:cs="Times New Roman"/>
+          <w:sz w:val="24"/>
+          <w:szCs w:val="24"/>
+        </w:rPr>
+      </w:pPr>
+      <w:r>
+        <w:rPr>
+          <w:rFonts w:ascii="Times New Roman" w:eastAsia="Times New Roman" w:hAnsi="Times New Roman" w:cs="Times New Roman"/>
+          <w:sz w:val="24"/>
+          <w:szCs w:val="24"/>
+        </w:rPr>
+        <w:t xml:space="preserve"> Add a button that shows game controls*</w:t>
+      </w:r>
+    </w:p>
+    <w:p>
+      <w:pPr>
+        <w:numPr>
+          <w:ilvl w:val="0"/>
+          <w:numId w:val="2"/>
+        </w:numPr>
+        <w:spacing w:line="480" w:lineRule="auto"/>
+        <w:rPr>
+          <w:rFonts w:ascii="Times New Roman" w:eastAsia="Times New Roman" w:hAnsi="Times New Roman" w:cs="Times New Roman"/>
+          <w:sz w:val="24"/>
+          <w:szCs w:val="24"/>
+        </w:rPr>
+      </w:pPr>
+      <w:r>
+        <w:rPr>
+          <w:rFonts w:ascii="Times New Roman" w:eastAsia="Times New Roman" w:hAnsi="Times New Roman" w:cs="Times New Roman"/>
+          <w:sz w:val="24"/>
+          <w:szCs w:val="24"/>
+        </w:rPr>
+        <w:t xml:space="preserve"> Press ‘P’ to pause the game*</w:t>
+      </w:r>
+    </w:p>
+    <w:p>
+      <w:pPr>
+        <w:numPr>
+          <w:ilvl w:val="0"/>
+          <w:numId w:val="2"/>
+        </w:numPr>
+        <w:spacing w:line="480" w:lineRule="auto"/>
+        <w:rPr>
+          <w:rFonts w:ascii="Times New Roman" w:eastAsia="Times New Roman" w:hAnsi="Times New Roman" w:cs="Times New Roman"/>
+          <w:sz w:val="24"/>
+          <w:szCs w:val="24"/>
+        </w:rPr>
+      </w:pPr>
+      <w:r>
+        <w:rPr>
+          <w:rFonts w:ascii="Times New Roman" w:eastAsia="Times New Roman" w:hAnsi="Times New Roman" w:cs="Times New Roman"/>
+          <w:sz w:val="24"/>
+          <w:szCs w:val="24"/>
+        </w:rPr>
+        <w:t>Add color to the player/enemies *</w:t>
+      </w:r>
+      <w:r>
+        <w:rPr>
+          <w:rFonts w:ascii="Times New Roman" w:eastAsia="Times New Roman" w:hAnsi="Times New Roman" w:cs="Times New Roman"/>
+          <w:sz w:val="24"/>
+          <w:szCs w:val="24"/>
+        </w:rPr>
+        <w:t xml:space="preserve"> Abdullah Safi</w:t>
+      </w:r>
+    </w:p>
+    <w:p>
+      <w:pPr>
+        <w:numPr>
+          <w:ilvl w:val="0"/>
+          <w:numId w:val="2"/>
+        </w:numPr>
+        <w:spacing w:line="480" w:lineRule="auto"/>
+        <w:rPr>
+          <w:rFonts w:ascii="Times New Roman" w:eastAsia="Times New Roman" w:hAnsi="Times New Roman" w:cs="Times New Roman"/>
+          <w:sz w:val="24"/>
+          <w:szCs w:val="24"/>
+        </w:rPr>
+      </w:pPr>
+      <w:r>
+        <w:rPr>
+          <w:rFonts w:ascii="Times New Roman" w:eastAsia="Times New Roman" w:hAnsi="Times New Roman" w:cs="Times New Roman"/>
+          <w:sz w:val="24"/>
+          <w:szCs w:val="24"/>
+        </w:rPr>
+        <w:t>Change stars to look more realistic *</w:t>
+      </w:r>
+    </w:p>
+    <w:p>
+      <w:pPr>
+        <w:numPr>
+          <w:ilvl w:val="0"/>
+          <w:numId w:val="2"/>
+        </w:numPr>
+        <w:spacing w:line="480" w:lineRule="auto"/>
+        <w:rPr>
+          <w:rFonts w:ascii="Times New Roman" w:eastAsia="Times New Roman" w:hAnsi="Times New Roman" w:cs="Times New Roman"/>
+          <w:sz w:val="24"/>
+          <w:szCs w:val="24"/>
+        </w:rPr>
+      </w:pPr>
+      <w:r>
+        <w:rPr>
+          <w:rFonts w:ascii="Times New Roman" w:eastAsia="Times New Roman" w:hAnsi="Times New Roman" w:cs="Times New Roman"/>
+          <w:sz w:val="24"/>
+          <w:szCs w:val="24"/>
+        </w:rPr>
+        <w:t>Change space background to include distant planets *</w:t>
+      </w:r>
+    </w:p>
+    <w:p>
+      <w:pPr>
+        <w:spacing w:line="480" w:lineRule="auto"/>
+        <w:rPr>
+          <w:rFonts w:ascii="Times New Roman" w:eastAsia="Times New Roman" w:hAnsi="Times New Roman" w:cs="Times New Roman"/>
+          <w:sz w:val="24"/>
+          <w:szCs w:val="24"/>
+        </w:rPr>
+      </w:pPr>
+    </w:p>
+    <w:p>
+      <w:pPr>
+        <w:spacing w:line="480" w:lineRule="auto"/>
+        <w:rPr>
+          <w:rFonts w:ascii="Times New Roman" w:eastAsia="Times New Roman" w:hAnsi="Times New Roman" w:cs="Times New Roman"/>
+          <w:sz w:val="24"/>
+          <w:szCs w:val="24"/>
+        </w:rPr>
+      </w:pPr>
       <w:r>
         <w:rPr>
           <w:noProof/>
         </w:rPr>
-        <w:lastRenderedPageBreak/>
         <w:drawing>
-          <wp:inline distT="0" distB="0" distL="0" distR="0" wp14:anchorId="5CD273F4" wp14:editId="10B73CA6">
+          <wp:inline distT="0" distB="0" distL="0" distR="0" wp14:anchorId="00FFBF61" wp14:editId="6E5DAE3F">
             <wp:extent cx="5062935" cy="3665220"/>
             <wp:effectExtent l="0" t="0" r="4445" b="0"/>
             <wp:docPr id="1" name="Picture 1"/>
@@ -705,192 +939,6 @@
           <w:u w:val="single"/>
           <w:shd w:val="clear" w:color="auto" w:fill="FFFFF5"/>
         </w:rPr>
-        <w:t>Least Important Feature Changes:</w:t>
-      </w:r>
-    </w:p>
-    <w:p>
-      <w:pPr>
-        <w:numPr>
-          <w:ilvl w:val="0"/>
-          <w:numId w:val="2"/>
-        </w:numPr>
-        <w:spacing w:line="480" w:lineRule="auto"/>
-        <w:rPr>
-          <w:rFonts w:ascii="Times New Roman" w:eastAsia="Times New Roman" w:hAnsi="Times New Roman" w:cs="Times New Roman"/>
-          <w:sz w:val="24"/>
-          <w:szCs w:val="24"/>
-        </w:rPr>
-      </w:pPr>
-      <w:r>
-        <w:rPr>
-          <w:rFonts w:ascii="Times New Roman" w:eastAsia="Times New Roman" w:hAnsi="Times New Roman" w:cs="Times New Roman"/>
-          <w:sz w:val="24"/>
-          <w:szCs w:val="24"/>
-        </w:rPr>
-        <w:t xml:space="preserve"> Press ‘R’ to restart on the game over screen *</w:t>
-      </w:r>
-    </w:p>
-    <w:p>
-      <w:pPr>
-        <w:numPr>
-          <w:ilvl w:val="0"/>
-          <w:numId w:val="2"/>
-        </w:numPr>
-        <w:spacing w:line="480" w:lineRule="auto"/>
-        <w:rPr>
-          <w:rFonts w:ascii="Times New Roman" w:eastAsia="Times New Roman" w:hAnsi="Times New Roman" w:cs="Times New Roman"/>
-          <w:sz w:val="24"/>
-          <w:szCs w:val="24"/>
-        </w:rPr>
-      </w:pPr>
-      <w:r>
-        <w:rPr>
-          <w:rFonts w:ascii="Times New Roman" w:eastAsia="Times New Roman" w:hAnsi="Times New Roman" w:cs="Times New Roman"/>
-          <w:sz w:val="24"/>
-          <w:szCs w:val="24"/>
-        </w:rPr>
-        <w:t xml:space="preserve"> Add a quit button to the game over screen *</w:t>
-      </w:r>
-    </w:p>
-    <w:p>
-      <w:pPr>
-        <w:numPr>
-          <w:ilvl w:val="0"/>
-          <w:numId w:val="2"/>
-        </w:numPr>
-        <w:spacing w:line="480" w:lineRule="auto"/>
-        <w:rPr>
-          <w:rFonts w:ascii="Times New Roman" w:eastAsia="Times New Roman" w:hAnsi="Times New Roman" w:cs="Times New Roman"/>
-          <w:sz w:val="24"/>
-          <w:szCs w:val="24"/>
-        </w:rPr>
-      </w:pPr>
-      <w:r>
-        <w:rPr>
-          <w:rFonts w:ascii="Times New Roman" w:eastAsia="Times New Roman" w:hAnsi="Times New Roman" w:cs="Times New Roman"/>
-          <w:sz w:val="24"/>
-          <w:szCs w:val="24"/>
-        </w:rPr>
-        <w:t xml:space="preserve"> Add a button that shows game controls*</w:t>
-      </w:r>
-    </w:p>
-    <w:p>
-      <w:pPr>
-        <w:numPr>
-          <w:ilvl w:val="0"/>
-          <w:numId w:val="2"/>
-        </w:numPr>
-        <w:spacing w:line="480" w:lineRule="auto"/>
-        <w:rPr>
-          <w:rFonts w:ascii="Times New Roman" w:eastAsia="Times New Roman" w:hAnsi="Times New Roman" w:cs="Times New Roman"/>
-          <w:sz w:val="24"/>
-          <w:szCs w:val="24"/>
-        </w:rPr>
-      </w:pPr>
-      <w:r>
-        <w:rPr>
-          <w:rFonts w:ascii="Times New Roman" w:eastAsia="Times New Roman" w:hAnsi="Times New Roman" w:cs="Times New Roman"/>
-          <w:sz w:val="24"/>
-          <w:szCs w:val="24"/>
-        </w:rPr>
-        <w:t xml:space="preserve"> Press ‘P’ to pause the game*</w:t>
-      </w:r>
-    </w:p>
-    <w:p>
-      <w:pPr>
-        <w:numPr>
-          <w:ilvl w:val="0"/>
-          <w:numId w:val="2"/>
-        </w:numPr>
-        <w:spacing w:line="480" w:lineRule="auto"/>
-        <w:rPr>
-          <w:rFonts w:ascii="Times New Roman" w:eastAsia="Times New Roman" w:hAnsi="Times New Roman" w:cs="Times New Roman"/>
-          <w:sz w:val="24"/>
-          <w:szCs w:val="24"/>
-        </w:rPr>
-      </w:pPr>
-      <w:r>
-        <w:rPr>
-          <w:rFonts w:ascii="Times New Roman" w:eastAsia="Times New Roman" w:hAnsi="Times New Roman" w:cs="Times New Roman"/>
-          <w:sz w:val="24"/>
-          <w:szCs w:val="24"/>
-        </w:rPr>
-        <w:t>Add color to the player/enemies *</w:t>
-      </w:r>
-    </w:p>
-    <w:p>
-      <w:pPr>
-        <w:numPr>
-          <w:ilvl w:val="0"/>
-          <w:numId w:val="2"/>
-        </w:numPr>
-        <w:spacing w:line="480" w:lineRule="auto"/>
-        <w:rPr>
-          <w:rFonts w:ascii="Times New Roman" w:eastAsia="Times New Roman" w:hAnsi="Times New Roman" w:cs="Times New Roman"/>
-          <w:sz w:val="24"/>
-          <w:szCs w:val="24"/>
-        </w:rPr>
-      </w:pPr>
-      <w:r>
-        <w:rPr>
-          <w:rFonts w:ascii="Times New Roman" w:eastAsia="Times New Roman" w:hAnsi="Times New Roman" w:cs="Times New Roman"/>
-          <w:sz w:val="24"/>
-          <w:szCs w:val="24"/>
-        </w:rPr>
-        <w:t>Change stars to look more realistic *</w:t>
-      </w:r>
-    </w:p>
-    <w:p>
-      <w:pPr>
-        <w:numPr>
-          <w:ilvl w:val="0"/>
-          <w:numId w:val="2"/>
-        </w:numPr>
-        <w:spacing w:line="480" w:lineRule="auto"/>
-        <w:rPr>
-          <w:rFonts w:ascii="Times New Roman" w:eastAsia="Times New Roman" w:hAnsi="Times New Roman" w:cs="Times New Roman"/>
-          <w:sz w:val="24"/>
-          <w:szCs w:val="24"/>
-        </w:rPr>
-      </w:pPr>
-      <w:r>
-        <w:rPr>
-          <w:rFonts w:ascii="Times New Roman" w:eastAsia="Times New Roman" w:hAnsi="Times New Roman" w:cs="Times New Roman"/>
-          <w:sz w:val="24"/>
-          <w:szCs w:val="24"/>
-        </w:rPr>
-        <w:t>Change space background to include distant planets *</w:t>
-      </w:r>
-    </w:p>
-    <w:p>
-      <w:pPr>
-        <w:spacing w:line="480" w:lineRule="auto"/>
-        <w:rPr>
-          <w:rFonts w:ascii="Times New Roman" w:eastAsia="Times New Roman" w:hAnsi="Times New Roman" w:cs="Times New Roman"/>
-          <w:sz w:val="24"/>
-          <w:szCs w:val="24"/>
-        </w:rPr>
-      </w:pPr>
-    </w:p>
-    <w:p>
-      <w:pPr>
-        <w:spacing w:line="480" w:lineRule="auto"/>
-        <w:rPr>
-          <w:rFonts w:ascii="Times New Roman" w:eastAsia="Times New Roman" w:hAnsi="Times New Roman" w:cs="Times New Roman"/>
-          <w:sz w:val="28"/>
-          <w:szCs w:val="28"/>
-          <w:u w:val="single"/>
-          <w:shd w:val="clear" w:color="auto" w:fill="FFFFF5"/>
-        </w:rPr>
-      </w:pPr>
-      <w:r>
-        <w:rPr>
-          <w:rFonts w:ascii="Times New Roman" w:eastAsia="Times New Roman" w:hAnsi="Times New Roman" w:cs="Times New Roman"/>
-          <w:sz w:val="28"/>
-          <w:szCs w:val="28"/>
-          <w:u w:val="single"/>
-          <w:shd w:val="clear" w:color="auto" w:fill="FFFFF5"/>
-        </w:rPr>
         <w:t>Feature Change Details:</w:t>
       </w:r>
     </w:p>
@@ -1036,27 +1084,7 @@
           <w:szCs w:val="24"/>
           <w:shd w:val="clear" w:color="auto" w:fill="FFFFF5"/>
         </w:rPr>
-        <w:t xml:space="preserve"> Player will be able to select from </w:t>
-      </w:r>
-      <w:proofErr w:type="gramStart"/>
-      <w:r>
-        <w:rPr>
-          <w:rFonts w:ascii="Times New Roman" w:eastAsia="Times New Roman" w:hAnsi="Times New Roman" w:cs="Times New Roman"/>
-          <w:sz w:val="24"/>
-          <w:szCs w:val="24"/>
-          <w:shd w:val="clear" w:color="auto" w:fill="FFFFF5"/>
-        </w:rPr>
-        <w:t>3  different</w:t>
-      </w:r>
-      <w:proofErr w:type="gramEnd"/>
-      <w:r>
-        <w:rPr>
-          <w:rFonts w:ascii="Times New Roman" w:eastAsia="Times New Roman" w:hAnsi="Times New Roman" w:cs="Times New Roman"/>
-          <w:sz w:val="24"/>
-          <w:szCs w:val="24"/>
-          <w:shd w:val="clear" w:color="auto" w:fill="FFFFF5"/>
-        </w:rPr>
-        <w:t xml:space="preserve"> ship models before the game starts</w:t>
+        <w:t xml:space="preserve"> Player will be able to select from 3  different ship models before the game starts</w:t>
       </w:r>
     </w:p>
     <w:p>
@@ -1224,27 +1252,7 @@
           <w:szCs w:val="24"/>
           <w:shd w:val="clear" w:color="auto" w:fill="FFFFF5"/>
         </w:rPr>
-        <w:t xml:space="preserve"> Player can select various backgrounds (space with milky way </w:t>
-      </w:r>
-      <w:proofErr w:type="gramStart"/>
-      <w:r>
-        <w:rPr>
-          <w:rFonts w:ascii="Times New Roman" w:eastAsia="Times New Roman" w:hAnsi="Times New Roman" w:cs="Times New Roman"/>
-          <w:sz w:val="24"/>
-          <w:szCs w:val="24"/>
-          <w:shd w:val="clear" w:color="auto" w:fill="FFFFF5"/>
-        </w:rPr>
-        <w:t>galaxy ,</w:t>
-      </w:r>
-      <w:proofErr w:type="gramEnd"/>
-      <w:r>
-        <w:rPr>
-          <w:rFonts w:ascii="Times New Roman" w:eastAsia="Times New Roman" w:hAnsi="Times New Roman" w:cs="Times New Roman"/>
-          <w:sz w:val="24"/>
-          <w:szCs w:val="24"/>
-          <w:shd w:val="clear" w:color="auto" w:fill="FFFFF5"/>
-        </w:rPr>
-        <w:t xml:space="preserve"> blank space, supernova)</w:t>
+        <w:t xml:space="preserve"> Player can select various backgrounds (space with milky way galaxy , blank space, supernova)</w:t>
       </w:r>
     </w:p>
     <w:p>
@@ -1680,7 +1688,7 @@
       </w:pPr>
     </w:pPrDefault>
   </w:docDefaults>
-  <w:latentStyles w:defLockedState="0" w:defUIPriority="99" w:defSemiHidden="0" w:defUnhideWhenUsed="0" w:defQFormat="0" w:count="377">
+  <w:latentStyles w:defLockedState="0" w:defUIPriority="99" w:defSemiHidden="0" w:defUnhideWhenUsed="0" w:defQFormat="0" w:count="376">
     <w:lsdException w:name="Normal" w:uiPriority="0" w:qFormat="1"/>
     <w:lsdException w:name="heading 1" w:uiPriority="9" w:qFormat="1"/>
     <w:lsdException w:name="heading 2" w:semiHidden="1" w:uiPriority="9" w:unhideWhenUsed="1" w:qFormat="1"/>
@@ -1786,6 +1794,7 @@
     <w:lsdException w:name="HTML Sample" w:semiHidden="1" w:unhideWhenUsed="1"/>
     <w:lsdException w:name="HTML Typewriter" w:semiHidden="1" w:unhideWhenUsed="1"/>
     <w:lsdException w:name="HTML Variable" w:semiHidden="1" w:unhideWhenUsed="1"/>
+    <w:lsdException w:name="Normal Table" w:semiHidden="1" w:unhideWhenUsed="1"/>
     <w:lsdException w:name="annotation subject" w:semiHidden="1" w:unhideWhenUsed="1"/>
     <w:lsdException w:name="No List" w:semiHidden="1" w:unhideWhenUsed="1"/>
     <w:lsdException w:name="Outline List 1" w:semiHidden="1" w:unhideWhenUsed="1"/>
@@ -1832,8 +1841,10 @@
     <w:lsdException w:name="Table Subtle 2" w:semiHidden="1" w:unhideWhenUsed="1"/>
     <w:lsdException w:name="Table Web 1" w:semiHidden="1" w:unhideWhenUsed="1"/>
     <w:lsdException w:name="Table Web 2" w:semiHidden="1" w:unhideWhenUsed="1"/>
+    <w:lsdException w:name="Table Web 3" w:semiHidden="1" w:unhideWhenUsed="1"/>
     <w:lsdException w:name="Balloon Text" w:semiHidden="1" w:unhideWhenUsed="1"/>
     <w:lsdException w:name="Table Grid" w:uiPriority="39"/>
+    <w:lsdException w:name="Table Theme" w:semiHidden="1" w:unhideWhenUsed="1"/>
     <w:lsdException w:name="Placeholder Text" w:semiHidden="1"/>
     <w:lsdException w:name="No Spacing" w:uiPriority="1" w:qFormat="1"/>
     <w:lsdException w:name="Light Shading" w:uiPriority="60"/>
@@ -2054,7 +2065,6 @@
     <w:lsdException w:name="Hashtag" w:semiHidden="1" w:unhideWhenUsed="1"/>
     <w:lsdException w:name="Unresolved Mention" w:semiHidden="1" w:unhideWhenUsed="1"/>
     <w:lsdException w:name="Smart Link" w:semiHidden="1" w:unhideWhenUsed="1"/>
-    <w:lsdException w:name="Smart Link Error" w:semiHidden="1" w:unhideWhenUsed="1"/>
   </w:latentStyles>
   <w:style w:type="paragraph" w:default="1" w:styleId="Normal">
     <w:name w:val="Normal"/>

</xml_diff>